<commit_message>
etap3 - SA test
</commit_message>
<xml_diff>
--- a/sprawka/lab4+5/sprawko.docx
+++ b/sprawka/lab4+5/sprawko.docx
@@ -151,7 +151,7 @@
     </w:p>
     <w:tbl>
       <w:tblPr>
-        <w:tblStyle w:val="redniecieniowanie2"/>
+        <w:tblStyle w:val="MediumShading2"/>
         <w:tblW w:w="9072" w:type="dxa"/>
         <w:tblLook w:val="04A0" w:firstRow="1" w:lastRow="0" w:firstColumn="1" w:lastColumn="0" w:noHBand="0" w:noVBand="1"/>
       </w:tblPr>
@@ -589,7 +589,7 @@
     <w:p/>
     <w:p>
       <w:pPr>
-        <w:pStyle w:val="Akapitzlist"/>
+        <w:pStyle w:val="ListParagraph"/>
         <w:numPr>
           <w:ilvl w:val="0"/>
           <w:numId w:val="1"/>
@@ -964,7 +964,7 @@
     </w:p>
     <w:p>
       <w:pPr>
-        <w:pStyle w:val="Akapitzlist"/>
+        <w:pStyle w:val="ListParagraph"/>
         <w:numPr>
           <w:ilvl w:val="0"/>
           <w:numId w:val="1"/>
@@ -1504,7 +1504,7 @@
     </w:p>
     <w:p>
       <w:pPr>
-        <w:pStyle w:val="Akapitzlist"/>
+        <w:pStyle w:val="ListParagraph"/>
         <w:numPr>
           <w:ilvl w:val="0"/>
           <w:numId w:val="1"/>
@@ -1785,7 +1785,7 @@
     </w:p>
     <w:p>
       <w:pPr>
-        <w:pStyle w:val="Akapitzlist"/>
+        <w:pStyle w:val="ListParagraph"/>
         <w:numPr>
           <w:ilvl w:val="0"/>
           <w:numId w:val="1"/>
@@ -1826,7 +1826,7 @@
     </w:p>
     <w:p>
       <w:pPr>
-        <w:pStyle w:val="Akapitzlist"/>
+        <w:pStyle w:val="ListParagraph"/>
         <w:numPr>
           <w:ilvl w:val="0"/>
           <w:numId w:val="12"/>
@@ -1842,26 +1842,19 @@
           <w:sz w:val="24"/>
           <w:szCs w:val="24"/>
         </w:rPr>
-        <w:t>m1</w:t>
-      </w:r>
-      <w:r>
-        <w:rPr>
-          <w:sz w:val="24"/>
-          <w:szCs w:val="24"/>
-        </w:rPr>
-        <w:t>4</w:t>
-      </w:r>
-      <w:r>
-        <w:rPr>
-          <w:sz w:val="24"/>
-          <w:szCs w:val="24"/>
-        </w:rPr>
-        <w:t>.astp</w:t>
-      </w:r>
-    </w:p>
-    <w:p>
-      <w:pPr>
-        <w:pStyle w:val="Akapitzlist"/>
+        <w:t>m15.</w:t>
+      </w:r>
+      <w:r>
+        <w:rPr>
+          <w:sz w:val="24"/>
+          <w:szCs w:val="24"/>
+        </w:rPr>
+        <w:t>txt</w:t>
+      </w:r>
+    </w:p>
+    <w:p>
+      <w:pPr>
+        <w:pStyle w:val="ListParagraph"/>
         <w:numPr>
           <w:ilvl w:val="0"/>
           <w:numId w:val="12"/>
@@ -1877,12 +1870,26 @@
           <w:sz w:val="24"/>
           <w:szCs w:val="24"/>
         </w:rPr>
-        <w:t>m15.astp</w:t>
-      </w:r>
-    </w:p>
-    <w:p>
-      <w:pPr>
-        <w:pStyle w:val="Akapitzlist"/>
+        <w:t>gr21</w:t>
+      </w:r>
+      <w:r>
+        <w:rPr>
+          <w:sz w:val="24"/>
+          <w:szCs w:val="24"/>
+        </w:rPr>
+        <w:t>.</w:t>
+      </w:r>
+      <w:r>
+        <w:rPr>
+          <w:sz w:val="24"/>
+          <w:szCs w:val="24"/>
+        </w:rPr>
+        <w:t>txt</w:t>
+      </w:r>
+    </w:p>
+    <w:p>
+      <w:pPr>
+        <w:pStyle w:val="ListParagraph"/>
         <w:numPr>
           <w:ilvl w:val="0"/>
           <w:numId w:val="12"/>
@@ -1898,12 +1905,26 @@
           <w:sz w:val="24"/>
           <w:szCs w:val="24"/>
         </w:rPr>
-        <w:t>ulysses16.tsp</w:t>
-      </w:r>
-    </w:p>
-    <w:p>
-      <w:pPr>
-        <w:pStyle w:val="Akapitzlist"/>
+        <w:t>gr48</w:t>
+      </w:r>
+      <w:r>
+        <w:rPr>
+          <w:sz w:val="24"/>
+          <w:szCs w:val="24"/>
+        </w:rPr>
+        <w:t>.t</w:t>
+      </w:r>
+      <w:r>
+        <w:rPr>
+          <w:sz w:val="24"/>
+          <w:szCs w:val="24"/>
+        </w:rPr>
+        <w:t>xt</w:t>
+      </w:r>
+    </w:p>
+    <w:p>
+      <w:pPr>
+        <w:pStyle w:val="ListParagraph"/>
         <w:numPr>
           <w:ilvl w:val="0"/>
           <w:numId w:val="12"/>
@@ -1919,12 +1940,26 @@
           <w:sz w:val="24"/>
           <w:szCs w:val="24"/>
         </w:rPr>
-        <w:t>gr17.tsp</w:t>
-      </w:r>
-    </w:p>
-    <w:p>
-      <w:pPr>
-        <w:pStyle w:val="Akapitzlist"/>
+        <w:t>gr96</w:t>
+      </w:r>
+      <w:r>
+        <w:rPr>
+          <w:sz w:val="24"/>
+          <w:szCs w:val="24"/>
+        </w:rPr>
+        <w:t>.t</w:t>
+      </w:r>
+      <w:r>
+        <w:rPr>
+          <w:sz w:val="24"/>
+          <w:szCs w:val="24"/>
+        </w:rPr>
+        <w:t>xt</w:t>
+      </w:r>
+    </w:p>
+    <w:p>
+      <w:pPr>
+        <w:pStyle w:val="ListParagraph"/>
         <w:numPr>
           <w:ilvl w:val="0"/>
           <w:numId w:val="12"/>
@@ -1940,12 +1975,26 @@
           <w:sz w:val="24"/>
           <w:szCs w:val="24"/>
         </w:rPr>
-        <w:t>gr21.tsp</w:t>
-      </w:r>
-    </w:p>
-    <w:p>
-      <w:pPr>
-        <w:pStyle w:val="Akapitzlist"/>
+        <w:t>lin105</w:t>
+      </w:r>
+      <w:r>
+        <w:rPr>
+          <w:sz w:val="24"/>
+          <w:szCs w:val="24"/>
+        </w:rPr>
+        <w:t>.t</w:t>
+      </w:r>
+      <w:r>
+        <w:rPr>
+          <w:sz w:val="24"/>
+          <w:szCs w:val="24"/>
+        </w:rPr>
+        <w:t>xt</w:t>
+      </w:r>
+    </w:p>
+    <w:p>
+      <w:pPr>
+        <w:pStyle w:val="ListParagraph"/>
         <w:numPr>
           <w:ilvl w:val="0"/>
           <w:numId w:val="12"/>
@@ -1961,12 +2010,26 @@
           <w:sz w:val="24"/>
           <w:szCs w:val="24"/>
         </w:rPr>
-        <w:t>ulysses22.tsp</w:t>
-      </w:r>
-    </w:p>
-    <w:p>
-      <w:pPr>
-        <w:pStyle w:val="Akapitzlist"/>
+        <w:t>gr137</w:t>
+      </w:r>
+      <w:r>
+        <w:rPr>
+          <w:sz w:val="24"/>
+          <w:szCs w:val="24"/>
+        </w:rPr>
+        <w:t>.t</w:t>
+      </w:r>
+      <w:r>
+        <w:rPr>
+          <w:sz w:val="24"/>
+          <w:szCs w:val="24"/>
+        </w:rPr>
+        <w:t>xt</w:t>
+      </w:r>
+    </w:p>
+    <w:p>
+      <w:pPr>
+        <w:pStyle w:val="ListParagraph"/>
         <w:numPr>
           <w:ilvl w:val="0"/>
           <w:numId w:val="12"/>
@@ -1982,7 +2045,49 @@
           <w:sz w:val="24"/>
           <w:szCs w:val="24"/>
         </w:rPr>
-        <w:t>gr24.tsp</w:t>
+        <w:t>gr202.txt</w:t>
+      </w:r>
+    </w:p>
+    <w:p>
+      <w:pPr>
+        <w:pStyle w:val="ListParagraph"/>
+        <w:numPr>
+          <w:ilvl w:val="0"/>
+          <w:numId w:val="12"/>
+        </w:numPr>
+        <w:jc w:val="both"/>
+        <w:rPr>
+          <w:sz w:val="24"/>
+          <w:szCs w:val="24"/>
+        </w:rPr>
+      </w:pPr>
+      <w:r>
+        <w:rPr>
+          <w:sz w:val="24"/>
+          <w:szCs w:val="24"/>
+        </w:rPr>
+        <w:t>lin318.txt</w:t>
+      </w:r>
+    </w:p>
+    <w:p>
+      <w:pPr>
+        <w:pStyle w:val="ListParagraph"/>
+        <w:numPr>
+          <w:ilvl w:val="0"/>
+          <w:numId w:val="12"/>
+        </w:numPr>
+        <w:jc w:val="both"/>
+        <w:rPr>
+          <w:sz w:val="24"/>
+          <w:szCs w:val="24"/>
+        </w:rPr>
+      </w:pPr>
+      <w:r>
+        <w:rPr>
+          <w:sz w:val="24"/>
+          <w:szCs w:val="24"/>
+        </w:rPr>
+        <w:t>gr431.txt</w:t>
       </w:r>
     </w:p>
     <w:p>
@@ -2183,16 +2288,7 @@
     </w:p>
     <w:p>
       <w:pPr>
-        <w:jc w:val="both"/>
-        <w:rPr>
-          <w:sz w:val="24"/>
-          <w:szCs w:val="24"/>
-        </w:rPr>
-      </w:pPr>
-    </w:p>
-    <w:p>
-      <w:pPr>
-        <w:pStyle w:val="Akapitzlist"/>
+        <w:pStyle w:val="ListParagraph"/>
         <w:numPr>
           <w:ilvl w:val="0"/>
           <w:numId w:val="1"/>
@@ -2512,7 +2608,7 @@
     </w:p>
     <w:p>
       <w:pPr>
-        <w:pStyle w:val="Akapitzlist"/>
+        <w:pStyle w:val="ListParagraph"/>
         <w:numPr>
           <w:ilvl w:val="0"/>
           <w:numId w:val="1"/>
@@ -2536,7 +2632,7 @@
     </w:p>
     <w:p>
       <w:pPr>
-        <w:pStyle w:val="Akapitzlist"/>
+        <w:pStyle w:val="ListParagraph"/>
         <w:ind w:left="360"/>
         <w:jc w:val="both"/>
         <w:rPr>
@@ -3227,7 +3323,7 @@
     </w:p>
     <w:p>
       <w:pPr>
-        <w:pStyle w:val="Akapitzlist"/>
+        <w:pStyle w:val="ListParagraph"/>
         <w:numPr>
           <w:ilvl w:val="0"/>
           <w:numId w:val="1"/>
@@ -3553,7 +3649,7 @@
     <w:sdtContent>
       <w:p>
         <w:pPr>
-          <w:pStyle w:val="Stopka"/>
+          <w:pStyle w:val="Footer"/>
           <w:jc w:val="right"/>
         </w:pPr>
         <w:r>
@@ -3582,7 +3678,7 @@
   </w:sdt>
   <w:p>
     <w:pPr>
-      <w:pStyle w:val="Stopka"/>
+      <w:pStyle w:val="Footer"/>
     </w:pPr>
   </w:p>
 </w:ftr>
@@ -5347,18 +5443,18 @@
     <w:lsdException w:name="Unresolved Mention" w:semiHidden="1" w:unhideWhenUsed="1"/>
     <w:lsdException w:name="Smart Link" w:semiHidden="1" w:unhideWhenUsed="1"/>
   </w:latentStyles>
-  <w:style w:type="paragraph" w:default="1" w:styleId="Normalny">
+  <w:style w:type="paragraph" w:default="1" w:styleId="Normal">
     <w:name w:val="Normal"/>
     <w:qFormat/>
     <w:rsid w:val="0067647B"/>
   </w:style>
-  <w:style w:type="character" w:default="1" w:styleId="Domylnaczcionkaakapitu">
+  <w:style w:type="character" w:default="1" w:styleId="DefaultParagraphFont">
     <w:name w:val="Default Paragraph Font"/>
     <w:uiPriority w:val="1"/>
     <w:semiHidden/>
     <w:unhideWhenUsed/>
   </w:style>
-  <w:style w:type="table" w:default="1" w:styleId="Standardowy">
+  <w:style w:type="table" w:default="1" w:styleId="TableNormal">
     <w:name w:val="Normal Table"/>
     <w:uiPriority w:val="99"/>
     <w:semiHidden/>
@@ -5373,15 +5469,15 @@
       </w:tblCellMar>
     </w:tblPr>
   </w:style>
-  <w:style w:type="numbering" w:default="1" w:styleId="Bezlisty">
+  <w:style w:type="numbering" w:default="1" w:styleId="NoList">
     <w:name w:val="No List"/>
     <w:uiPriority w:val="99"/>
     <w:semiHidden/>
     <w:unhideWhenUsed/>
   </w:style>
-  <w:style w:type="table" w:styleId="Tabela-Siatka">
+  <w:style w:type="table" w:styleId="TableGrid">
     <w:name w:val="Table Grid"/>
-    <w:basedOn w:val="Standardowy"/>
+    <w:basedOn w:val="TableNormal"/>
     <w:uiPriority w:val="59"/>
     <w:rsid w:val="00B00B3F"/>
     <w:pPr>
@@ -5398,10 +5494,10 @@
       </w:tblBorders>
     </w:tblPr>
   </w:style>
-  <w:style w:type="paragraph" w:styleId="Nagwek">
+  <w:style w:type="paragraph" w:styleId="Header">
     <w:name w:val="header"/>
-    <w:basedOn w:val="Normalny"/>
-    <w:link w:val="NagwekZnak"/>
+    <w:basedOn w:val="Normal"/>
+    <w:link w:val="HeaderChar"/>
     <w:uiPriority w:val="99"/>
     <w:unhideWhenUsed/>
     <w:rsid w:val="00B00B3F"/>
@@ -5413,17 +5509,17 @@
       <w:spacing w:after="0" w:line="240" w:lineRule="auto"/>
     </w:pPr>
   </w:style>
-  <w:style w:type="character" w:customStyle="1" w:styleId="NagwekZnak">
-    <w:name w:val="Nagłówek Znak"/>
-    <w:basedOn w:val="Domylnaczcionkaakapitu"/>
-    <w:link w:val="Nagwek"/>
+  <w:style w:type="character" w:customStyle="1" w:styleId="HeaderChar">
+    <w:name w:val="Header Char"/>
+    <w:basedOn w:val="DefaultParagraphFont"/>
+    <w:link w:val="Header"/>
     <w:uiPriority w:val="99"/>
     <w:rsid w:val="00B00B3F"/>
   </w:style>
-  <w:style w:type="paragraph" w:styleId="Stopka">
+  <w:style w:type="paragraph" w:styleId="Footer">
     <w:name w:val="footer"/>
-    <w:basedOn w:val="Normalny"/>
-    <w:link w:val="StopkaZnak"/>
+    <w:basedOn w:val="Normal"/>
+    <w:link w:val="FooterChar"/>
     <w:uiPriority w:val="99"/>
     <w:unhideWhenUsed/>
     <w:rsid w:val="00B00B3F"/>
@@ -5435,17 +5531,17 @@
       <w:spacing w:after="0" w:line="240" w:lineRule="auto"/>
     </w:pPr>
   </w:style>
-  <w:style w:type="character" w:customStyle="1" w:styleId="StopkaZnak">
-    <w:name w:val="Stopka Znak"/>
-    <w:basedOn w:val="Domylnaczcionkaakapitu"/>
-    <w:link w:val="Stopka"/>
+  <w:style w:type="character" w:customStyle="1" w:styleId="FooterChar">
+    <w:name w:val="Footer Char"/>
+    <w:basedOn w:val="DefaultParagraphFont"/>
+    <w:link w:val="Footer"/>
     <w:uiPriority w:val="99"/>
     <w:rsid w:val="00B00B3F"/>
   </w:style>
-  <w:style w:type="paragraph" w:styleId="Legenda">
+  <w:style w:type="paragraph" w:styleId="Caption">
     <w:name w:val="caption"/>
-    <w:basedOn w:val="Normalny"/>
-    <w:next w:val="Normalny"/>
+    <w:basedOn w:val="Normal"/>
+    <w:next w:val="Normal"/>
     <w:uiPriority w:val="35"/>
     <w:unhideWhenUsed/>
     <w:qFormat/>
@@ -5461,9 +5557,9 @@
       <w:szCs w:val="18"/>
     </w:rPr>
   </w:style>
-  <w:style w:type="table" w:styleId="redniecieniowanie1akcent1">
+  <w:style w:type="table" w:styleId="MediumShading1-Accent1">
     <w:name w:val="Medium Shading 1 Accent 1"/>
-    <w:basedOn w:val="Standardowy"/>
+    <w:basedOn w:val="TableNormal"/>
     <w:uiPriority w:val="63"/>
     <w:rsid w:val="00955C67"/>
     <w:pPr>
@@ -5560,9 +5656,9 @@
       </w:tcPr>
     </w:tblStylePr>
   </w:style>
-  <w:style w:type="table" w:styleId="Jasnalistaakcent2">
+  <w:style w:type="table" w:styleId="LightList-Accent2">
     <w:name w:val="Light List Accent 2"/>
-    <w:basedOn w:val="Standardowy"/>
+    <w:basedOn w:val="TableNormal"/>
     <w:uiPriority w:val="61"/>
     <w:rsid w:val="00EE294E"/>
     <w:pPr>
@@ -5645,9 +5741,9 @@
       </w:tcPr>
     </w:tblStylePr>
   </w:style>
-  <w:style w:type="table" w:styleId="redniecieniowanie2">
+  <w:style w:type="table" w:styleId="MediumShading2">
     <w:name w:val="Medium Shading 2"/>
-    <w:basedOn w:val="Standardowy"/>
+    <w:basedOn w:val="TableNormal"/>
     <w:uiPriority w:val="64"/>
     <w:rsid w:val="00625EDB"/>
     <w:pPr>
@@ -5787,9 +5883,9 @@
       </w:tcPr>
     </w:tblStylePr>
   </w:style>
-  <w:style w:type="character" w:styleId="Hipercze">
+  <w:style w:type="character" w:styleId="Hyperlink">
     <w:name w:val="Hyperlink"/>
-    <w:basedOn w:val="Domylnaczcionkaakapitu"/>
+    <w:basedOn w:val="DefaultParagraphFont"/>
     <w:uiPriority w:val="99"/>
     <w:unhideWhenUsed/>
     <w:rsid w:val="00D675D8"/>
@@ -5798,9 +5894,9 @@
       <w:u w:val="single"/>
     </w:rPr>
   </w:style>
-  <w:style w:type="paragraph" w:styleId="Akapitzlist">
+  <w:style w:type="paragraph" w:styleId="ListParagraph">
     <w:name w:val="List Paragraph"/>
-    <w:basedOn w:val="Normalny"/>
+    <w:basedOn w:val="Normal"/>
     <w:uiPriority w:val="34"/>
     <w:qFormat/>
     <w:rsid w:val="0005289C"/>
@@ -5809,9 +5905,9 @@
       <w:contextualSpacing/>
     </w:pPr>
   </w:style>
-  <w:style w:type="character" w:styleId="Tekstzastpczy">
+  <w:style w:type="character" w:styleId="PlaceholderText">
     <w:name w:val="Placeholder Text"/>
-    <w:basedOn w:val="Domylnaczcionkaakapitu"/>
+    <w:basedOn w:val="DefaultParagraphFont"/>
     <w:uiPriority w:val="99"/>
     <w:semiHidden/>
     <w:rsid w:val="00C42B0F"/>
@@ -5819,9 +5915,9 @@
       <w:color w:val="808080"/>
     </w:rPr>
   </w:style>
-  <w:style w:type="character" w:styleId="Nierozpoznanawzmianka">
+  <w:style w:type="character" w:styleId="UnresolvedMention">
     <w:name w:val="Unresolved Mention"/>
-    <w:basedOn w:val="Domylnaczcionkaakapitu"/>
+    <w:basedOn w:val="DefaultParagraphFont"/>
     <w:uiPriority w:val="99"/>
     <w:semiHidden/>
     <w:unhideWhenUsed/>
@@ -5837,7 +5933,7 @@
 <file path=word/charts/chart1.xml><?xml version="1.0" encoding="utf-8"?>
 <c:chartSpace xmlns:c="http://schemas.openxmlformats.org/drawingml/2006/chart" xmlns:a="http://schemas.openxmlformats.org/drawingml/2006/main" xmlns:r="http://schemas.openxmlformats.org/officeDocument/2006/relationships" xmlns:c16r2="http://schemas.microsoft.com/office/drawing/2015/06/chart">
   <c:date1904 val="0"/>
-  <c:lang val="pl-PL"/>
+  <c:lang val="en-US"/>
   <c:roundedCorners val="0"/>
   <mc:AlternateContent xmlns:mc="http://schemas.openxmlformats.org/markup-compatibility/2006">
     <mc:Choice xmlns:c14="http://schemas.microsoft.com/office/drawing/2007/8/2/chart" Requires="c14">
@@ -6120,7 +6216,7 @@
                 <a:cs typeface="+mn-cs"/>
               </a:defRPr>
             </a:pPr>
-            <a:endParaRPr lang="pl-PL"/>
+            <a:endParaRPr lang="en-US"/>
           </a:p>
         </c:txPr>
         <c:crossAx val="1482048864"/>
@@ -6207,7 +6303,7 @@
                   <a:cs typeface="+mn-cs"/>
                 </a:defRPr>
               </a:pPr>
-              <a:endParaRPr lang="pl-PL"/>
+              <a:endParaRPr lang="en-US"/>
             </a:p>
           </c:txPr>
         </c:title>
@@ -6239,7 +6335,7 @@
                 <a:cs typeface="+mn-cs"/>
               </a:defRPr>
             </a:pPr>
-            <a:endParaRPr lang="pl-PL"/>
+            <a:endParaRPr lang="en-US"/>
           </a:p>
         </c:txPr>
         <c:crossAx val="1471491792"/>
@@ -6280,7 +6376,7 @@
       <a:pPr>
         <a:defRPr/>
       </a:pPr>
-      <a:endParaRPr lang="pl-PL"/>
+      <a:endParaRPr lang="en-US"/>
     </a:p>
   </c:txPr>
   <c:externalData r:id="rId3">
@@ -6292,7 +6388,7 @@
 <file path=word/charts/chart2.xml><?xml version="1.0" encoding="utf-8"?>
 <c:chartSpace xmlns:c="http://schemas.openxmlformats.org/drawingml/2006/chart" xmlns:a="http://schemas.openxmlformats.org/drawingml/2006/main" xmlns:r="http://schemas.openxmlformats.org/officeDocument/2006/relationships" xmlns:c16r2="http://schemas.microsoft.com/office/drawing/2015/06/chart">
   <c:date1904 val="0"/>
-  <c:lang val="pl-PL"/>
+  <c:lang val="en-US"/>
   <c:roundedCorners val="0"/>
   <mc:AlternateContent xmlns:mc="http://schemas.openxmlformats.org/markup-compatibility/2006">
     <mc:Choice xmlns:c14="http://schemas.microsoft.com/office/drawing/2007/8/2/chart" Requires="c14">
@@ -6329,7 +6425,7 @@
               <a:cs typeface="+mn-cs"/>
             </a:defRPr>
           </a:pPr>
-          <a:endParaRPr lang="pl-PL"/>
+          <a:endParaRPr lang="en-US"/>
         </a:p>
       </c:txPr>
     </c:title>
@@ -6534,7 +6630,7 @@
                 <a:cs typeface="+mn-cs"/>
               </a:defRPr>
             </a:pPr>
-            <a:endParaRPr lang="pl-PL"/>
+            <a:endParaRPr lang="en-US"/>
           </a:p>
         </c:txPr>
         <c:crossAx val="258284095"/>
@@ -6614,7 +6710,7 @@
                   <a:cs typeface="+mn-cs"/>
                 </a:defRPr>
               </a:pPr>
-              <a:endParaRPr lang="pl-PL"/>
+              <a:endParaRPr lang="en-US"/>
             </a:p>
           </c:txPr>
         </c:title>
@@ -6652,7 +6748,7 @@
                 <a:cs typeface="+mn-cs"/>
               </a:defRPr>
             </a:pPr>
-            <a:endParaRPr lang="pl-PL"/>
+            <a:endParaRPr lang="en-US"/>
           </a:p>
         </c:txPr>
         <c:crossAx val="258282431"/>
@@ -6693,7 +6789,7 @@
       <a:pPr>
         <a:defRPr/>
       </a:pPr>
-      <a:endParaRPr lang="pl-PL"/>
+      <a:endParaRPr lang="en-US"/>
     </a:p>
   </c:txPr>
   <c:externalData r:id="rId3">
@@ -6705,7 +6801,7 @@
 <file path=word/charts/chart3.xml><?xml version="1.0" encoding="utf-8"?>
 <c:chartSpace xmlns:c="http://schemas.openxmlformats.org/drawingml/2006/chart" xmlns:a="http://schemas.openxmlformats.org/drawingml/2006/main" xmlns:r="http://schemas.openxmlformats.org/officeDocument/2006/relationships" xmlns:c16r2="http://schemas.microsoft.com/office/drawing/2015/06/chart">
   <c:date1904 val="0"/>
-  <c:lang val="pl-PL"/>
+  <c:lang val="en-US"/>
   <c:roundedCorners val="0"/>
   <mc:AlternateContent xmlns:mc="http://schemas.openxmlformats.org/markup-compatibility/2006">
     <mc:Choice xmlns:c14="http://schemas.microsoft.com/office/drawing/2007/8/2/chart" Requires="c14">
@@ -6772,7 +6868,7 @@
               <a:cs typeface="+mn-cs"/>
             </a:defRPr>
           </a:pPr>
-          <a:endParaRPr lang="pl-PL"/>
+          <a:endParaRPr lang="en-US"/>
         </a:p>
       </c:txPr>
     </c:title>
@@ -7175,7 +7271,7 @@
                 <a:cs typeface="+mn-cs"/>
               </a:defRPr>
             </a:pPr>
-            <a:endParaRPr lang="pl-PL"/>
+            <a:endParaRPr lang="en-US"/>
           </a:p>
         </c:txPr>
         <c:crossAx val="1482048864"/>
@@ -7262,7 +7358,7 @@
                   <a:cs typeface="+mn-cs"/>
                 </a:defRPr>
               </a:pPr>
-              <a:endParaRPr lang="pl-PL"/>
+              <a:endParaRPr lang="en-US"/>
             </a:p>
           </c:txPr>
         </c:title>
@@ -7294,7 +7390,7 @@
                 <a:cs typeface="+mn-cs"/>
               </a:defRPr>
             </a:pPr>
-            <a:endParaRPr lang="pl-PL"/>
+            <a:endParaRPr lang="en-US"/>
           </a:p>
         </c:txPr>
         <c:crossAx val="1471491792"/>
@@ -7336,7 +7432,7 @@
               <a:cs typeface="+mn-cs"/>
             </a:defRPr>
           </a:pPr>
-          <a:endParaRPr lang="pl-PL"/>
+          <a:endParaRPr lang="en-US"/>
         </a:p>
       </c:txPr>
     </c:legend>
@@ -7366,7 +7462,7 @@
       <a:pPr>
         <a:defRPr/>
       </a:pPr>
-      <a:endParaRPr lang="pl-PL"/>
+      <a:endParaRPr lang="en-US"/>
     </a:p>
   </c:txPr>
   <c:externalData r:id="rId3">

</xml_diff>